<commit_message>
lesson 210 - saturday
</commit_message>
<xml_diff>
--- a/english_via_skype/solutions/doc/lesson_209_football phrases_edit.docx
+++ b/english_via_skype/solutions/doc/lesson_209_football phrases_edit.docx
@@ -113,7 +113,23 @@
           <w:szCs w:val="32"/>
           <w:lang w:val="en-US"/>
         </w:rPr>
-        <w:t>He lost the ball but was able to collect …………………………..</w:t>
+        <w:t>He lost the ball but was able to collect …</w:t>
+      </w:r>
+      <w:r>
+        <w:rPr>
+          <w:sz w:val="32"/>
+          <w:szCs w:val="32"/>
+          <w:lang w:val="en-US"/>
+        </w:rPr>
+        <w:t>possession</w:t>
+      </w:r>
+      <w:r>
+        <w:rPr>
+          <w:sz w:val="32"/>
+          <w:szCs w:val="32"/>
+          <w:lang w:val="en-US"/>
+        </w:rPr>
+        <w:t>………………………..</w:t>
       </w:r>
     </w:p>
     <w:p>
@@ -187,7 +203,7 @@
           <w:szCs w:val="32"/>
           <w:lang w:val="en-US"/>
         </w:rPr>
-        <w:t>lead</w:t>
+        <w:t>progression</w:t>
       </w:r>
       <w:r>
         <w:rPr>
@@ -220,6 +236,104 @@
           <w:szCs w:val="32"/>
           <w:lang w:val="en-US"/>
         </w:rPr>
+        <w:t>outnumbered</w:t>
+      </w:r>
+      <w:r>
+        <w:rPr>
+          <w:sz w:val="32"/>
+          <w:szCs w:val="32"/>
+          <w:lang w:val="en-US"/>
+        </w:rPr>
+        <w:t>………………………….Chelsea</w:t>
+      </w:r>
+    </w:p>
+    <w:p>
+      <w:pPr>
+        <w:rPr>
+          <w:sz w:val="32"/>
+          <w:szCs w:val="32"/>
+          <w:lang w:val="en-US"/>
+        </w:rPr>
+      </w:pPr>
+      <w:r>
+        <w:rPr>
+          <w:sz w:val="32"/>
+          <w:szCs w:val="32"/>
+          <w:lang w:val="en-US"/>
+        </w:rPr>
+        <w:t>We were able to …</w:t>
+      </w:r>
+      <w:r>
+        <w:rPr>
+          <w:sz w:val="32"/>
+          <w:szCs w:val="32"/>
+          <w:lang w:val="en-US"/>
+        </w:rPr>
+        <w:t>gain</w:t>
+      </w:r>
+      <w:r>
+        <w:rPr>
+          <w:sz w:val="32"/>
+          <w:szCs w:val="32"/>
+          <w:lang w:val="en-US"/>
+        </w:rPr>
+        <w:t>…………………….</w:t>
+      </w:r>
+      <w:r>
+        <w:rPr>
+          <w:sz w:val="32"/>
+          <w:szCs w:val="32"/>
+          <w:lang w:val="en-US"/>
+        </w:rPr>
+        <w:t xml:space="preserve"> </w:t>
+      </w:r>
+      <w:r>
+        <w:rPr>
+          <w:sz w:val="32"/>
+          <w:szCs w:val="32"/>
+          <w:lang w:val="en-US"/>
+        </w:rPr>
+        <w:t>g</w:t>
+      </w:r>
+      <w:r>
+        <w:rPr>
+          <w:sz w:val="32"/>
+          <w:szCs w:val="32"/>
+          <w:lang w:val="en-US"/>
+        </w:rPr>
+        <w:t>round</w:t>
+      </w:r>
+      <w:r>
+        <w:rPr>
+          <w:sz w:val="32"/>
+          <w:szCs w:val="32"/>
+          <w:lang w:val="en-US"/>
+        </w:rPr>
+        <w:t xml:space="preserve"> as they moved back </w:t>
+      </w:r>
+    </w:p>
+    <w:p>
+      <w:pPr>
+        <w:rPr>
+          <w:sz w:val="32"/>
+          <w:szCs w:val="32"/>
+          <w:lang w:val="en-US"/>
+        </w:rPr>
+      </w:pPr>
+      <w:r>
+        <w:rPr>
+          <w:sz w:val="32"/>
+          <w:szCs w:val="32"/>
+          <w:lang w:val="en-US"/>
+        </w:rPr>
+        <w:t>Defender …</w:t>
+      </w:r>
+      <w:r>
+        <w:rPr>
+          <w:sz w:val="32"/>
+          <w:szCs w:val="32"/>
+          <w:lang w:val="en-US"/>
+        </w:rPr>
         <w:t>deflected</w:t>
       </w:r>
       <w:r>
@@ -228,40 +342,106 @@
           <w:szCs w:val="32"/>
           <w:lang w:val="en-US"/>
         </w:rPr>
-        <w:t>………………………….Chelsea</w:t>
-      </w:r>
-    </w:p>
-    <w:p>
-      <w:pPr>
-        <w:rPr>
-          <w:sz w:val="32"/>
-          <w:szCs w:val="32"/>
-          <w:lang w:val="en-US"/>
-        </w:rPr>
-      </w:pPr>
-      <w:r>
-        <w:rPr>
-          <w:sz w:val="32"/>
-          <w:szCs w:val="32"/>
-          <w:lang w:val="en-US"/>
-        </w:rPr>
-        <w:t>We were able to …</w:t>
-      </w:r>
-      <w:r>
-        <w:rPr>
-          <w:sz w:val="32"/>
-          <w:szCs w:val="32"/>
-          <w:lang w:val="en-US"/>
-        </w:rPr>
-        <w:t>gain</w:t>
-      </w:r>
-      <w:r>
-        <w:rPr>
-          <w:sz w:val="32"/>
-          <w:szCs w:val="32"/>
-          <w:lang w:val="en-US"/>
-        </w:rPr>
-        <w:t>…………………….</w:t>
+        <w:t>…………………………. the ball behind the post</w:t>
+      </w:r>
+    </w:p>
+    <w:p>
+      <w:pPr>
+        <w:rPr>
+          <w:sz w:val="32"/>
+          <w:szCs w:val="32"/>
+          <w:lang w:val="en-US"/>
+        </w:rPr>
+      </w:pPr>
+      <w:r>
+        <w:rPr>
+          <w:sz w:val="32"/>
+          <w:szCs w:val="32"/>
+          <w:lang w:val="en-US"/>
+        </w:rPr>
+        <w:t>What a great …</w:t>
+      </w:r>
+      <w:r>
+        <w:rPr>
+          <w:sz w:val="32"/>
+          <w:szCs w:val="32"/>
+          <w:lang w:val="en-US"/>
+        </w:rPr>
+        <w:t>delivery</w:t>
+      </w:r>
+      <w:r>
+        <w:rPr>
+          <w:sz w:val="32"/>
+          <w:szCs w:val="32"/>
+          <w:lang w:val="en-US"/>
+        </w:rPr>
+        <w:t>……………………..</w:t>
+      </w:r>
+    </w:p>
+    <w:p>
+      <w:pPr>
+        <w:rPr>
+          <w:sz w:val="32"/>
+          <w:szCs w:val="32"/>
+          <w:lang w:val="en-US"/>
+        </w:rPr>
+      </w:pPr>
+      <w:r>
+        <w:rPr>
+          <w:sz w:val="32"/>
+          <w:szCs w:val="32"/>
+          <w:lang w:val="en-US"/>
+        </w:rPr>
+        <w:t>Barcelona …</w:t>
+      </w:r>
+      <w:r>
+        <w:rPr>
+          <w:sz w:val="32"/>
+          <w:szCs w:val="32"/>
+          <w:lang w:val="en-US"/>
+        </w:rPr>
+        <w:t>strides</w:t>
+      </w:r>
+      <w:r>
+        <w:rPr>
+          <w:sz w:val="32"/>
+          <w:szCs w:val="32"/>
+          <w:lang w:val="en-US"/>
+        </w:rPr>
+        <w:t>…………………………</w:t>
+      </w:r>
+      <w:r>
+        <w:rPr>
+          <w:sz w:val="32"/>
+          <w:szCs w:val="32"/>
+          <w:lang w:val="en-US"/>
+        </w:rPr>
+        <w:t xml:space="preserve"> purposefully into</w:t>
+      </w:r>
+      <w:r>
+        <w:rPr>
+          <w:sz w:val="32"/>
+          <w:szCs w:val="32"/>
+          <w:lang w:val="en-US"/>
+        </w:rPr>
+        <w:t xml:space="preserve"> the second stage of Champions League</w:t>
+      </w:r>
+    </w:p>
+    <w:p>
+      <w:pPr>
+        <w:rPr>
+          <w:sz w:val="32"/>
+          <w:szCs w:val="32"/>
+          <w:lang w:val="en-US"/>
+        </w:rPr>
+      </w:pPr>
+      <w:r>
+        <w:rPr>
+          <w:sz w:val="32"/>
+          <w:szCs w:val="32"/>
+          <w:lang w:val="en-US"/>
+        </w:rPr>
+        <w:t>They won with 2 goal …</w:t>
       </w:r>
       <w:r>
         <w:rPr>
@@ -277,140 +457,56 @@
           <w:szCs w:val="32"/>
           <w:lang w:val="en-US"/>
         </w:rPr>
-        <w:t>g</w:t>
-      </w:r>
-      <w:r>
-        <w:rPr>
-          <w:sz w:val="32"/>
-          <w:szCs w:val="32"/>
-          <w:lang w:val="en-US"/>
-        </w:rPr>
-        <w:t>round</w:t>
-      </w:r>
-      <w:r>
-        <w:rPr>
-          <w:sz w:val="32"/>
-          <w:szCs w:val="32"/>
-          <w:lang w:val="en-US"/>
-        </w:rPr>
-        <w:t xml:space="preserve"> as they moved back </w:t>
-      </w:r>
-    </w:p>
-    <w:p>
-      <w:pPr>
-        <w:rPr>
-          <w:sz w:val="32"/>
-          <w:szCs w:val="32"/>
-          <w:lang w:val="en-US"/>
-        </w:rPr>
-      </w:pPr>
-      <w:r>
-        <w:rPr>
-          <w:sz w:val="32"/>
-          <w:szCs w:val="32"/>
-          <w:lang w:val="en-US"/>
-        </w:rPr>
-        <w:t>Defender ……………………………. the ball behind the post</w:t>
-      </w:r>
-    </w:p>
-    <w:p>
-      <w:pPr>
-        <w:rPr>
-          <w:sz w:val="32"/>
-          <w:szCs w:val="32"/>
-          <w:lang w:val="en-US"/>
-        </w:rPr>
-      </w:pPr>
-      <w:r>
-        <w:rPr>
-          <w:sz w:val="32"/>
-          <w:szCs w:val="32"/>
-          <w:lang w:val="en-US"/>
-        </w:rPr>
-        <w:t>What a great ………………………..</w:t>
-      </w:r>
-    </w:p>
-    <w:p>
-      <w:pPr>
-        <w:rPr>
-          <w:sz w:val="32"/>
-          <w:szCs w:val="32"/>
-          <w:lang w:val="en-US"/>
-        </w:rPr>
-      </w:pPr>
-      <w:r>
-        <w:rPr>
-          <w:sz w:val="32"/>
-          <w:szCs w:val="32"/>
-          <w:lang w:val="en-US"/>
-        </w:rPr>
-        <w:t>Barcelona ……………………………</w:t>
-      </w:r>
-      <w:r>
-        <w:rPr>
-          <w:sz w:val="32"/>
-          <w:szCs w:val="32"/>
-          <w:lang w:val="en-US"/>
-        </w:rPr>
-        <w:t xml:space="preserve"> purposefully into</w:t>
-      </w:r>
-      <w:r>
-        <w:rPr>
-          <w:sz w:val="32"/>
-          <w:szCs w:val="32"/>
-          <w:lang w:val="en-US"/>
-        </w:rPr>
-        <w:t xml:space="preserve"> the second stage of Champions League</w:t>
-      </w:r>
-    </w:p>
-    <w:p>
-      <w:pPr>
-        <w:rPr>
-          <w:sz w:val="32"/>
-          <w:szCs w:val="32"/>
-          <w:lang w:val="en-US"/>
-        </w:rPr>
-      </w:pPr>
-      <w:r>
-        <w:rPr>
-          <w:sz w:val="32"/>
-          <w:szCs w:val="32"/>
-          <w:lang w:val="en-US"/>
-        </w:rPr>
-        <w:t>They won with 2 goal …</w:t>
-      </w:r>
-      <w:r>
-        <w:rPr>
-          <w:sz w:val="32"/>
-          <w:szCs w:val="32"/>
-          <w:lang w:val="en-US"/>
-        </w:rPr>
-        <w:t xml:space="preserve"> </w:t>
-      </w:r>
-      <w:r>
-        <w:rPr>
-          <w:sz w:val="32"/>
-          <w:szCs w:val="32"/>
-          <w:lang w:val="en-US"/>
-        </w:rPr>
-        <w:t>………………….</w:t>
-      </w:r>
-    </w:p>
-    <w:p>
-      <w:pPr>
-        <w:rPr>
-          <w:sz w:val="32"/>
-          <w:szCs w:val="32"/>
-          <w:lang w:val="en-US"/>
-        </w:rPr>
-      </w:pPr>
-      <w:r>
-        <w:rPr>
-          <w:sz w:val="32"/>
-          <w:szCs w:val="32"/>
-          <w:lang w:val="en-US"/>
-        </w:rPr>
-        <w:t>He was in a difficult situation but was able to find a way………………………..the goalkeeper</w:t>
+        <w:t>…</w:t>
+      </w:r>
+      <w:r>
+        <w:rPr>
+          <w:sz w:val="32"/>
+          <w:szCs w:val="32"/>
+          <w:lang w:val="en-US"/>
+        </w:rPr>
+        <w:t>cushion</w:t>
+      </w:r>
+      <w:r>
+        <w:rPr>
+          <w:sz w:val="32"/>
+          <w:szCs w:val="32"/>
+          <w:lang w:val="en-US"/>
+        </w:rPr>
+        <w:t>……………….</w:t>
+      </w:r>
+    </w:p>
+    <w:p>
+      <w:pPr>
+        <w:rPr>
+          <w:sz w:val="32"/>
+          <w:szCs w:val="32"/>
+          <w:lang w:val="en-US"/>
+        </w:rPr>
+      </w:pPr>
+      <w:r>
+        <w:rPr>
+          <w:sz w:val="32"/>
+          <w:szCs w:val="32"/>
+          <w:lang w:val="en-US"/>
+        </w:rPr>
+        <w:t>He was in a difficult situation but was able to find a way…</w:t>
+      </w:r>
+      <w:r>
+        <w:rPr>
+          <w:sz w:val="32"/>
+          <w:szCs w:val="32"/>
+          <w:lang w:val="en-US"/>
+        </w:rPr>
+        <w:t>passed</w:t>
+      </w:r>
+      <w:r>
+        <w:rPr>
+          <w:sz w:val="32"/>
+          <w:szCs w:val="32"/>
+          <w:lang w:val="en-US"/>
+        </w:rPr>
+        <w:t>……………………..the goalkeeper</w:t>
       </w:r>
     </w:p>
     <w:p>
@@ -478,8 +574,6 @@
         </w:rPr>
         <w:t>successive</w:t>
       </w:r>
-      <w:bookmarkStart w:id="0" w:name="_GoBack"/>
-      <w:bookmarkEnd w:id="0"/>
       <w:r>
         <w:rPr>
           <w:sz w:val="32"/>
@@ -560,7 +654,7 @@
           <w:szCs w:val="32"/>
           <w:lang w:val="en-US"/>
         </w:rPr>
-        <w:t>progression</w:t>
+        <w:t>flurry</w:t>
       </w:r>
       <w:r>
         <w:rPr>
@@ -700,11 +794,9 @@
           <w:lang w:val="en-US"/>
         </w:rPr>
         <w:lastRenderedPageBreak/>
-        <w:t>The goalkeeper made a ………………………..and Lech lost its match 1:0</w:t>
-      </w:r>
-    </w:p>
-    <w:p>
-      <w:pPr>
+        <w:t>The goalkeeper made a …</w:t>
+      </w:r>
+      <w:r>
         <w:rPr>
           <w:rStyle w:val="Pogrubienie"/>
           <w:rFonts w:ascii="Trebuchet MS" w:hAnsi="Trebuchet MS"/>
@@ -714,7 +806,8 @@
           <w:szCs w:val="32"/>
           <w:lang w:val="en-US"/>
         </w:rPr>
-      </w:pPr>
+        <w:t>howler</w:t>
+      </w:r>
       <w:r>
         <w:rPr>
           <w:rStyle w:val="Pogrubienie"/>
@@ -725,7 +818,7 @@
           <w:szCs w:val="32"/>
           <w:lang w:val="en-US"/>
         </w:rPr>
-        <w:t>Messi made a ………………………… and send the keeper the wrong way</w:t>
+        <w:t>……………………..and Lech lost its match 1:0</w:t>
       </w:r>
     </w:p>
     <w:p>
@@ -750,7 +843,7 @@
           <w:szCs w:val="32"/>
           <w:lang w:val="en-US"/>
         </w:rPr>
-        <w:t>Boruc is ……………………….</w:t>
+        <w:t>Messi made a …</w:t>
       </w:r>
       <w:r>
         <w:rPr>
@@ -762,19 +855,8 @@
           <w:szCs w:val="32"/>
           <w:lang w:val="en-US"/>
         </w:rPr>
-        <w:t xml:space="preserve"> off his/her line</w:t>
-      </w:r>
-    </w:p>
-    <w:p>
-      <w:pPr>
-        <w:rPr>
-          <w:b/>
-          <w:color w:val="000000" w:themeColor="text1"/>
-          <w:sz w:val="32"/>
-          <w:szCs w:val="32"/>
-          <w:lang w:val="en-US"/>
-        </w:rPr>
-      </w:pPr>
+        <w:t>dribble</w:t>
+      </w:r>
       <w:r>
         <w:rPr>
           <w:rStyle w:val="Pogrubienie"/>
@@ -785,7 +867,117 @@
           <w:szCs w:val="32"/>
           <w:lang w:val="en-US"/>
         </w:rPr>
-        <w:t>Messi ran the defence ……………………. and scored next to Buffon</w:t>
+        <w:t>……………………… and send the keeper the wrong way</w:t>
+      </w:r>
+    </w:p>
+    <w:p>
+      <w:pPr>
+        <w:rPr>
+          <w:rStyle w:val="Pogrubienie"/>
+          <w:rFonts w:ascii="Trebuchet MS" w:hAnsi="Trebuchet MS"/>
+          <w:b w:val="0"/>
+          <w:color w:val="000000" w:themeColor="text1"/>
+          <w:sz w:val="32"/>
+          <w:szCs w:val="32"/>
+          <w:lang w:val="en-US"/>
+        </w:rPr>
+      </w:pPr>
+      <w:r>
+        <w:rPr>
+          <w:rStyle w:val="Pogrubienie"/>
+          <w:rFonts w:ascii="Trebuchet MS" w:hAnsi="Trebuchet MS"/>
+          <w:b w:val="0"/>
+          <w:color w:val="000000" w:themeColor="text1"/>
+          <w:sz w:val="32"/>
+          <w:szCs w:val="32"/>
+          <w:lang w:val="en-US"/>
+        </w:rPr>
+        <w:t>Boruc is …</w:t>
+      </w:r>
+      <w:r>
+        <w:rPr>
+          <w:rStyle w:val="Pogrubienie"/>
+          <w:rFonts w:ascii="Trebuchet MS" w:hAnsi="Trebuchet MS"/>
+          <w:b w:val="0"/>
+          <w:color w:val="000000" w:themeColor="text1"/>
+          <w:sz w:val="32"/>
+          <w:szCs w:val="32"/>
+          <w:lang w:val="en-US"/>
+        </w:rPr>
+        <w:t>quick</w:t>
+      </w:r>
+      <w:r>
+        <w:rPr>
+          <w:rStyle w:val="Pogrubienie"/>
+          <w:rFonts w:ascii="Trebuchet MS" w:hAnsi="Trebuchet MS"/>
+          <w:b w:val="0"/>
+          <w:color w:val="000000" w:themeColor="text1"/>
+          <w:sz w:val="32"/>
+          <w:szCs w:val="32"/>
+          <w:lang w:val="en-US"/>
+        </w:rPr>
+        <w:t>…………………….</w:t>
+      </w:r>
+      <w:r>
+        <w:rPr>
+          <w:rStyle w:val="Pogrubienie"/>
+          <w:rFonts w:ascii="Trebuchet MS" w:hAnsi="Trebuchet MS"/>
+          <w:b w:val="0"/>
+          <w:color w:val="000000" w:themeColor="text1"/>
+          <w:sz w:val="32"/>
+          <w:szCs w:val="32"/>
+          <w:lang w:val="en-US"/>
+        </w:rPr>
+        <w:t xml:space="preserve"> off his/her line</w:t>
+      </w:r>
+    </w:p>
+    <w:p>
+      <w:pPr>
+        <w:rPr>
+          <w:b/>
+          <w:color w:val="000000" w:themeColor="text1"/>
+          <w:sz w:val="32"/>
+          <w:szCs w:val="32"/>
+          <w:lang w:val="en-US"/>
+        </w:rPr>
+      </w:pPr>
+      <w:r>
+        <w:rPr>
+          <w:rStyle w:val="Pogrubienie"/>
+          <w:rFonts w:ascii="Trebuchet MS" w:hAnsi="Trebuchet MS"/>
+          <w:b w:val="0"/>
+          <w:color w:val="000000" w:themeColor="text1"/>
+          <w:sz w:val="32"/>
+          <w:szCs w:val="32"/>
+          <w:lang w:val="en-US"/>
+        </w:rPr>
+        <w:t>Messi ran the defence …</w:t>
+      </w:r>
+      <w:r>
+        <w:rPr>
+          <w:rStyle w:val="Pogrubienie"/>
+          <w:rFonts w:ascii="Trebuchet MS" w:hAnsi="Trebuchet MS"/>
+          <w:b w:val="0"/>
+          <w:color w:val="000000" w:themeColor="text1"/>
+          <w:sz w:val="32"/>
+          <w:szCs w:val="32"/>
+          <w:lang w:val="en-US"/>
+        </w:rPr>
+        <w:t>ragged</w:t>
+      </w:r>
+      <w:bookmarkStart w:id="0" w:name="_GoBack"/>
+      <w:bookmarkEnd w:id="0"/>
+      <w:r>
+        <w:rPr>
+          <w:rStyle w:val="Pogrubienie"/>
+          <w:rFonts w:ascii="Trebuchet MS" w:hAnsi="Trebuchet MS"/>
+          <w:b w:val="0"/>
+          <w:color w:val="000000" w:themeColor="text1"/>
+          <w:sz w:val="32"/>
+          <w:szCs w:val="32"/>
+          <w:lang w:val="en-US"/>
+        </w:rPr>
+        <w:t>…………………. and scored next to Buffon</w:t>
       </w:r>
     </w:p>
     <w:sectPr>

</xml_diff>